<commit_message>
tested ability to download template with params (small fix)
</commit_message>
<xml_diff>
--- a/Template.docx
+++ b/Template.docx
@@ -2,25 +2,29 @@
 <file path=word/document.xml><?xml version="1.0" encoding="utf-8"?>
 <w:document xmlns:w="http://schemas.openxmlformats.org/wordprocessingml/2006/main">
   <w:body>
-    <w:p>
-      <w:pPr>
-        <w:spacing w:after="3200"/>
-      </w:pPr>
-      <w:r/>
-    </w:p>
     <w:tbl>
       <w:tblPr>
         <w:tblW w:w="0" w:type="auto"/>
-        <w:jc w:val="left"/>
-        <w:tblBorders>
-          <w:left w:val="single" w:sz="1" w:space="10" w:color="4682B4"/>
-        </w:tblBorders>
+        <w:jc w:val="right"/>
+      </w:tblPr>
+      <w:tblPr>
+        <w:tblW w:type="dxa" w:w="1000"/>
       </w:tblPr>
       <w:tr>
         <w:tc>
+          <w:tcPr>
+            <w:shd w:color="auto" w:val="clear" w:fill="4682B4"/>
+          </w:tcPr>
+          <w:p>
+            <w:pPr>
+              <w:spacing w:after="700"/>
+            </w:pPr>
+          </w:p>
           <w:p>
             <w:pPr>
               <w:pStyle w:val="NoSpacing"/>
+              <w:ind w:firstLine="200" w:right="70"/>
+              <w:jc w:val="right"/>
             </w:pPr>
             <w:r>
               <w:rPr>
@@ -28,16 +32,29 @@
                 <w:color w:val="000000"/>
                 <w:sz w:val="28"/>
               </w:rPr>
-              <w:t>Organisation</w:t>
+              <w:t>Date</w:t>
             </w:r>
           </w:p>
         </w:tc>
       </w:tr>
+    </w:tbl>
+    <w:p>
+      <w:pPr>
+        <w:spacing w:after="3200"/>
+      </w:pPr>
+      <w:r/>
+    </w:p>
+    <w:tbl>
+      <w:tblPr>
+        <w:tblW w:w="0" w:type="auto"/>
+        <w:jc w:val="left"/>
+      </w:tblPr>
       <w:tr>
         <w:tc>
           <w:p>
             <w:pPr>
               <w:pStyle w:val="NoSpacing"/>
+              <w:spacing w:after="800"/>
             </w:pPr>
             <w:r>
               <w:rPr>
@@ -62,36 +79,7 @@
                 <w:color w:val="000000"/>
                 <w:sz w:val="28"/>
               </w:rPr>
-              <w:t>Description</w:t>
-            </w:r>
-          </w:p>
-        </w:tc>
-      </w:tr>
-    </w:tbl>
-    <w:p>
-      <w:pPr>
-        <w:spacing w:after="7200"/>
-      </w:pPr>
-      <w:r/>
-    </w:p>
-    <w:tbl>
-      <w:tblPr>
-        <w:tblW w:w="0" w:type="auto"/>
-        <w:jc w:val="left"/>
-      </w:tblPr>
-      <w:tr>
-        <w:tc>
-          <w:p>
-            <w:pPr>
-              <w:pStyle w:val="NoSpacing"/>
-            </w:pPr>
-            <w:r>
-              <w:rPr>
-                <w:rFonts w:ascii="Times New Roman" w:hAnsi="Times New Roman" w:cs="Times New Roman" w:eastAsia="Times New Roman"/>
-                <w:color w:val="000000"/>
-                <w:sz w:val="28"/>
-              </w:rPr>
-              <w:t>Name</w:t>
+              <w:t>DESCRIPTION</w:t>
             </w:r>
           </w:p>
         </w:tc>
@@ -108,7 +96,7 @@
                 <w:color w:val="000000"/>
                 <w:sz w:val="28"/>
               </w:rPr>
-              <w:t>Date</w:t>
+              <w:t>NAME</w:t>
             </w:r>
           </w:p>
         </w:tc>

</xml_diff>

<commit_message>
Connection of template download form and template creation (fixed)
</commit_message>
<xml_diff>
--- a/Template.docx
+++ b/Template.docx
@@ -1,66 +1,48 @@
 
 <file path=word/document.xml><?xml version="1.0" encoding="utf-8"?>
-<w:document xmlns:w="http://schemas.openxmlformats.org/wordprocessingml/2006/main" xmlns:r="http://schemas.openxmlformats.org/officeDocument/2006/relationships">
+<w:document xmlns:w="http://schemas.openxmlformats.org/wordprocessingml/2006/main">
   <w:body>
-    <w:tbl>
-      <w:tblPr>
-        <w:tblW w:w="0" w:type="auto"/>
-        <w:jc w:val="right"/>
-      </w:tblPr>
-      <w:tblPr>
-        <w:tblW w:type="dxa" w:w="1000"/>
-      </w:tblPr>
-      <w:tr>
-        <w:tc>
-          <w:tcPr>
-            <w:shd w:color="auto" w:val="clear" w:fill="4682B4"/>
-          </w:tcPr>
-          <w:p>
-            <w:pPr>
-              <w:spacing w:after="700"/>
-            </w:pPr>
-          </w:p>
-          <w:p>
-            <w:pPr>
-              <w:pStyle w:val="NoSpacing"/>
-              <w:ind w:firstLine="200" w:right="70"/>
-              <w:jc w:val="right"/>
-            </w:pPr>
-            <w:r>
-              <w:rPr>
-                <w:rFonts w:ascii="Arial" w:hAnsi="Arial" w:cs="Arial" w:eastAsia="Arial"/>
-                <w:color w:val="FFFFFF"/>
-                <w:sz w:val="24"/>
-              </w:rPr>
-              <w:t>Date</w:t>
-            </w:r>
-          </w:p>
-        </w:tc>
-      </w:tr>
-    </w:tbl>
     <w:p>
       <w:pPr>
         <w:spacing w:after="3200"/>
       </w:pPr>
-      <w:r/>
     </w:p>
     <w:tbl>
       <w:tblPr>
         <w:tblW w:w="0" w:type="auto"/>
         <w:jc w:val="left"/>
+        <w:tblBorders>
+          <w:left w:val="single" w:sz="1" w:space="10" w:color="4682B4"/>
+        </w:tblBorders>
       </w:tblPr>
       <w:tr>
         <w:tc>
           <w:p>
             <w:pPr>
               <w:pStyle w:val="NoSpacing"/>
-              <w:spacing w:after="800"/>
             </w:pPr>
             <w:r>
               <w:rPr>
-                <w:rFonts w:ascii="Arial" w:hAnsi="Arial" w:cs="Arial" w:eastAsia="Arial"/>
-                <w:color w:val="4682B4"/>
-                <w:sz w:val="72"/>
+                <w:rFonts w:ascii="Times New Roman" w:hAnsi="Times New Roman" w:cs="Times New Roman" w:eastAsia="Times New Roman"/>
+                <w:color w:val="000000"/>
+                <w:sz w:val="22"/>
+              </w:rPr>
+              <w:t>Organisation</w:t>
+            </w:r>
+          </w:p>
+        </w:tc>
+      </w:tr>
+      <w:tr>
+        <w:tc>
+          <w:p>
+            <w:pPr>
+              <w:pStyle w:val="NoSpacing"/>
+            </w:pPr>
+            <w:r>
+              <w:rPr>
+                <w:rFonts w:ascii="Times New Roman" w:hAnsi="Times New Roman" w:cs="Times New Roman" w:eastAsia="Times New Roman"/>
+                <w:color w:val="f20d0d"/>
+                <w:sz w:val="22"/>
               </w:rPr>
               <w:t>Document's name</w:t>
             </w:r>
@@ -75,11 +57,40 @@
             </w:pPr>
             <w:r>
               <w:rPr>
-                <w:rFonts w:ascii="Arial" w:hAnsi="Arial" w:cs="Arial" w:eastAsia="Arial"/>
-                <w:color w:val="215868"/>
-                <w:sz w:val="28"/>
+                <w:rFonts w:ascii="Times New Roman" w:hAnsi="Times New Roman" w:cs="Times New Roman" w:eastAsia="Times New Roman"/>
+                <w:color w:val="000000"/>
+                <w:sz w:val="22"/>
               </w:rPr>
-              <w:t>DESCRIPTION</w:t>
+              <w:t>Description</w:t>
+            </w:r>
+          </w:p>
+        </w:tc>
+      </w:tr>
+    </w:tbl>
+    <w:p>
+      <w:pPr>
+        <w:spacing w:after="7200"/>
+      </w:pPr>
+      <w:r/>
+    </w:p>
+    <w:tbl>
+      <w:tblPr>
+        <w:tblW w:w="0" w:type="auto"/>
+        <w:jc w:val="left"/>
+      </w:tblPr>
+      <w:tr>
+        <w:tc>
+          <w:p>
+            <w:pPr>
+              <w:pStyle w:val="NoSpacing"/>
+            </w:pPr>
+            <w:r>
+              <w:rPr>
+                <w:rFonts w:ascii="Times New Roman" w:hAnsi="Times New Roman" w:cs="Times New Roman" w:eastAsia="Times New Roman"/>
+                <w:color w:val="000000"/>
+                <w:sz w:val="22"/>
+              </w:rPr>
+              <w:t>Name</w:t>
             </w:r>
           </w:p>
         </w:tc>
@@ -92,11 +103,11 @@
             </w:pPr>
             <w:r>
               <w:rPr>
-                <w:rFonts w:ascii="Arial" w:hAnsi="Arial" w:cs="Arial" w:eastAsia="Arial"/>
-                <w:color w:val="4BACC6"/>
-                <w:sz w:val="24"/>
+                <w:rFonts w:ascii="Times New Roman" w:hAnsi="Times New Roman" w:cs="Times New Roman" w:eastAsia="Times New Roman"/>
+                <w:color w:val="000000"/>
+                <w:sz w:val="22"/>
               </w:rPr>
-              <w:t>NAME</w:t>
+              <w:t>Date</w:t>
             </w:r>
           </w:p>
         </w:tc>
@@ -117,7 +128,7 @@
           <w:numId w:val="1"/>
         </w:numPr>
         <w:spacing w:after="100"/>
-        <w:jc w:val="left"/>
+        <w:jc w:val="center"/>
       </w:pPr>
       <w:r>
         <w:t>Header</w:t>
@@ -131,7 +142,7 @@
           <w:numId w:val="1"/>
         </w:numPr>
         <w:spacing w:after="100"/>
-        <w:jc w:val="left"/>
+        <w:jc w:val="center"/>
       </w:pPr>
       <w:r>
         <w:t>Header</w:t>
@@ -159,7 +170,7 @@
           <w:numId w:val="1"/>
         </w:numPr>
         <w:spacing w:after="100"/>
-        <w:jc w:val="left"/>
+        <w:jc w:val="center"/>
       </w:pPr>
       <w:r>
         <w:t>Header</w:t>
@@ -187,7 +198,7 @@
           <w:numId w:val="1"/>
         </w:numPr>
         <w:spacing w:after="100"/>
-        <w:jc w:val="left"/>
+        <w:jc w:val="center"/>
       </w:pPr>
       <w:r>
         <w:t>Header</w:t>
@@ -215,7 +226,7 @@
           <w:numId w:val="1"/>
         </w:numPr>
         <w:spacing w:after="100"/>
-        <w:jc w:val="left"/>
+        <w:jc w:val="center"/>
       </w:pPr>
       <w:r>
         <w:t>Header</w:t>
@@ -252,8 +263,8 @@
       <w:tr>
         <w:tc>
           <w:tcPr>
-            <w:tcW w:w="3500"/>
-            <w:shd w:color="auto" w:val="clear" w:fill="708090"/>
+            <w:tcW w:w="5000"/>
+            <w:shd w:color="auto" w:val="clear" w:fill="000000"/>
           </w:tcPr>
           <w:tcPr>
             <w:noWrap/>
@@ -261,7 +272,7 @@
           <w:p>
             <w:r>
               <w:rPr>
-                <w:rFonts w:ascii="Calibri" w:hAnsi="Calibri" w:cs="Calibri" w:eastAsia="Calibri"/>
+                <w:rFonts w:ascii="Calibri" w:hAnsi="Times New Roman" w:cs="Times New Roman" w:eastAsia="Times New Roman"/>
                 <w:b w:val="true"/>
                 <w:sz w:val="22"/>
               </w:rPr>
@@ -271,8 +282,8 @@
         </w:tc>
         <w:tc>
           <w:tcPr>
-            <w:tcW w:w="3500"/>
-            <w:shd w:color="auto" w:val="clear" w:fill="708090"/>
+            <w:tcW w:w="5000"/>
+            <w:shd w:color="auto" w:val="clear" w:fill="000000"/>
           </w:tcPr>
           <w:tcPr>
             <w:noWrap/>
@@ -280,26 +291,7 @@
           <w:p>
             <w:r>
               <w:rPr>
-                <w:rFonts w:ascii="Calibri" w:hAnsi="Calibri" w:cs="Calibri" w:eastAsia="Calibri"/>
-                <w:b w:val="true"/>
-                <w:sz w:val="22"/>
-              </w:rPr>
-              <w:t xml:space="preserve"> </w:t>
-            </w:r>
-          </w:p>
-        </w:tc>
-        <w:tc>
-          <w:tcPr>
-            <w:tcW w:w="3500"/>
-            <w:shd w:color="auto" w:val="clear" w:fill="708090"/>
-          </w:tcPr>
-          <w:tcPr>
-            <w:noWrap/>
-          </w:tcPr>
-          <w:p>
-            <w:r>
-              <w:rPr>
-                <w:rFonts w:ascii="Calibri" w:hAnsi="Calibri" w:cs="Calibri" w:eastAsia="Calibri"/>
+                <w:rFonts w:ascii="Calibri" w:hAnsi="Times New Roman" w:cs="Times New Roman" w:eastAsia="Times New Roman"/>
                 <w:b w:val="true"/>
                 <w:sz w:val="22"/>
               </w:rPr>
@@ -311,7 +303,7 @@
       <w:tr>
         <w:tc>
           <w:tcPr>
-            <w:tcW w:w="3500"/>
+            <w:tcW w:w="5000"/>
           </w:tcPr>
           <w:tcPr>
             <w:noWrap/>
@@ -328,77 +320,7 @@
         </w:tc>
         <w:tc>
           <w:tcPr>
-            <w:tcW w:w="3500"/>
-          </w:tcPr>
-          <w:tcPr>
-            <w:noWrap/>
-          </w:tcPr>
-          <w:p>
-            <w:r>
-              <w:rPr>
-                <w:rFonts w:ascii="Calibri" w:hAnsi="Calibri" w:cs="Calibri" w:eastAsia="Calibri"/>
-                <w:sz w:val="22"/>
-              </w:rPr>
-              <w:t xml:space="preserve"> </w:t>
-            </w:r>
-          </w:p>
-        </w:tc>
-        <w:tc>
-          <w:tcPr>
-            <w:tcW w:w="3500"/>
-          </w:tcPr>
-          <w:tcPr>
-            <w:noWrap/>
-          </w:tcPr>
-          <w:p>
-            <w:r>
-              <w:rPr>
-                <w:rFonts w:ascii="Calibri" w:hAnsi="Calibri" w:cs="Calibri" w:eastAsia="Calibri"/>
-                <w:sz w:val="22"/>
-              </w:rPr>
-              <w:t xml:space="preserve"> </w:t>
-            </w:r>
-          </w:p>
-        </w:tc>
-      </w:tr>
-      <w:tr>
-        <w:tc>
-          <w:tcPr>
-            <w:tcW w:w="3500"/>
-          </w:tcPr>
-          <w:tcPr>
-            <w:noWrap/>
-          </w:tcPr>
-          <w:p>
-            <w:r>
-              <w:rPr>
-                <w:rFonts w:ascii="Calibri" w:hAnsi="Calibri" w:cs="Calibri" w:eastAsia="Calibri"/>
-                <w:sz w:val="22"/>
-              </w:rPr>
-              <w:t xml:space="preserve"> </w:t>
-            </w:r>
-          </w:p>
-        </w:tc>
-        <w:tc>
-          <w:tcPr>
-            <w:tcW w:w="3500"/>
-          </w:tcPr>
-          <w:tcPr>
-            <w:noWrap/>
-          </w:tcPr>
-          <w:p>
-            <w:r>
-              <w:rPr>
-                <w:rFonts w:ascii="Calibri" w:hAnsi="Calibri" w:cs="Calibri" w:eastAsia="Calibri"/>
-                <w:sz w:val="22"/>
-              </w:rPr>
-              <w:t xml:space="preserve"> </w:t>
-            </w:r>
-          </w:p>
-        </w:tc>
-        <w:tc>
-          <w:tcPr>
-            <w:tcW w:w="3500"/>
+            <w:tcW w:w="5000"/>
           </w:tcPr>
           <w:tcPr>
             <w:noWrap/>
@@ -416,23 +338,10 @@
       </w:tr>
     </w:tbl>
     <w:sectPr>
-      <w:footerReference w:type="default" r:id="rId3"/>
       <w:pgMar w:left="1699" w:top="1138" w:right="850" w:bottom="1138"/>
     </w:sectPr>
   </w:body>
 </w:document>
-</file>
-
-<file path=word/footer1.xml><?xml version="1.0" encoding="utf-8"?>
-<w:ftr xmlns:w="http://schemas.openxmlformats.org/wordprocessingml/2006/main">
-  <w:p>
-    <w:pPr>
-      <w:jc w:val="right"/>
-    </w:pPr>
-    <w:r/>
-    <w:fldSimple w:instr="PAGE \* ARABIC MERGEFORMAT"/>
-  </w:p>
-</w:ftr>
 </file>
 
 <file path=word/numbering.xml><?xml version="1.0" encoding="utf-8"?>
@@ -885,17 +794,20 @@
       <w:numPr>
         <w:numId w:val="1"/>
       </w:numPr>
+      <w:pBdr>
+        <w:bottom w:val="apples"/>
+      </w:pBdr>
       <w:spacing w:before="240" w:after="0"/>
       <w:outlineLvl w:val="0"/>
     </w:pPr>
     <w:rPr>
-      <w:rFonts w:ascii="Arial"/>
-      <w:b w:val="on"/>
+      <w:rFonts w:ascii="Times New Roman"/>
+      <w:b w:val="off"/>
       <w:i w:val="off"/>
-      <w:color w:val="000000"/>
-      <w:sz w:val="36"/>
+      <w:color w:val="E10E0E"/>
+      <w:sz w:val="22"/>
       <w:szCs w:val="32"/>
-      <w:u w:val="single"/>
+      <w:u w:val="none"/>
     </w:rPr>
   </w:style>
   <w:style w:type="paragraph" w:styleId="Heading2">
@@ -918,11 +830,11 @@
       <w:outlineLvl w:val="1"/>
     </w:pPr>
     <w:rPr>
-      <w:rFonts w:ascii="Arial"/>
-      <w:b w:val="on"/>
+      <w:rFonts w:ascii="Times New Roman"/>
+      <w:b w:val="off"/>
       <w:i w:val="off"/>
       <w:color w:val="000000"/>
-      <w:sz w:val="32"/>
+      <w:sz w:val="22"/>
       <w:szCs w:val="26"/>
       <w:u w:val="none"/>
     </w:rPr>
@@ -947,11 +859,11 @@
       <w:outlineLvl w:val="2"/>
     </w:pPr>
     <w:rPr>
-      <w:rFonts w:ascii="Arial"/>
-      <w:b w:val="on"/>
+      <w:rFonts w:ascii="Times New Roman"/>
+      <w:b w:val="off"/>
       <w:i w:val="off"/>
       <w:color w:val="000000"/>
-      <w:sz w:val="28"/>
+      <w:sz w:val="22"/>
       <w:szCs w:val="24"/>
       <w:u w:val="none"/>
     </w:rPr>
@@ -976,12 +888,12 @@
       <w:outlineLvl w:val="3"/>
     </w:pPr>
     <w:rPr>
-      <w:rFonts w:ascii="Arial"/>
+      <w:rFonts w:ascii="Times New Roman"/>
       <w:b w:val="off"/>
       <w:i w:val="off"/>
       <w:iCs/>
       <w:color w:val="000000"/>
-      <w:sz w:val="28"/>
+      <w:sz w:val="22"/>
       <w:u w:val="none"/>
     </w:rPr>
   </w:style>
@@ -1005,11 +917,11 @@
       <w:outlineLvl w:val="4"/>
     </w:pPr>
     <w:rPr>
-      <w:rFonts w:ascii="Arial"/>
+      <w:rFonts w:ascii="Times New Roman"/>
       <w:b w:val="off"/>
-      <w:i w:val="on"/>
-      <w:color w:val="000000"/>
-      <w:sz w:val="28"/>
+      <w:i w:val="off"/>
+      <w:color w:val="A02C2C"/>
+      <w:sz w:val="22"/>
       <w:u w:val="none"/>
     </w:rPr>
   </w:style>

</xml_diff>

<commit_message>
Data base save mechanism added
</commit_message>
<xml_diff>
--- a/Template.docx
+++ b/Template.docx
@@ -41,7 +41,7 @@
             <w:r>
               <w:rPr>
                 <w:rFonts w:ascii="Times New Roman" w:hAnsi="Times New Roman" w:cs="Times New Roman" w:eastAsia="Times New Roman"/>
-                <w:color w:val="f20d0d"/>
+                <w:color w:val="000000"/>
                 <w:sz w:val="22"/>
               </w:rPr>
               <w:t>Document's name</w:t>
@@ -804,7 +804,7 @@
       <w:rFonts w:ascii="Times New Roman"/>
       <w:b w:val="off"/>
       <w:i w:val="off"/>
-      <w:color w:val="E10E0E"/>
+      <w:color w:val="000000"/>
       <w:sz w:val="22"/>
       <w:szCs w:val="32"/>
       <w:u w:val="none"/>
@@ -920,7 +920,7 @@
       <w:rFonts w:ascii="Times New Roman"/>
       <w:b w:val="off"/>
       <w:i w:val="off"/>
-      <w:color w:val="A02C2C"/>
+      <w:color w:val="000000"/>
       <w:sz w:val="22"/>
       <w:u w:val="none"/>
     </w:rPr>

</xml_diff>

<commit_message>
added dependencies between user and template, separated buttons to download and to save template
</commit_message>
<xml_diff>
--- a/Template.docx
+++ b/Template.docx
@@ -2,124 +2,6 @@
 <file path=word/document.xml><?xml version="1.0" encoding="utf-8"?>
 <w:document xmlns:w="http://schemas.openxmlformats.org/wordprocessingml/2006/main">
   <w:body>
-    <w:p>
-      <w:pPr>
-        <w:spacing w:after="3200"/>
-      </w:pPr>
-    </w:p>
-    <w:tbl>
-      <w:tblPr>
-        <w:tblW w:w="0" w:type="auto"/>
-        <w:jc w:val="left"/>
-        <w:tblBorders>
-          <w:left w:val="single" w:sz="1" w:space="10" w:color="4682B4"/>
-        </w:tblBorders>
-      </w:tblPr>
-      <w:tr>
-        <w:tc>
-          <w:p>
-            <w:pPr>
-              <w:pStyle w:val="NoSpacing"/>
-            </w:pPr>
-            <w:r>
-              <w:rPr>
-                <w:rFonts w:ascii="Times New Roman" w:hAnsi="Times New Roman" w:cs="Times New Roman" w:eastAsia="Times New Roman"/>
-                <w:color w:val="ff9300"/>
-                <w:sz w:val="22"/>
-              </w:rPr>
-              <w:t>Organisation</w:t>
-            </w:r>
-          </w:p>
-        </w:tc>
-      </w:tr>
-      <w:tr>
-        <w:tc>
-          <w:p>
-            <w:pPr>
-              <w:pStyle w:val="NoSpacing"/>
-            </w:pPr>
-            <w:r>
-              <w:rPr>
-                <w:rFonts w:ascii="Arial" w:hAnsi="Arial" w:cs="Arial" w:eastAsia="Arial"/>
-                <w:color w:val="ff2600"/>
-                <w:sz w:val="22"/>
-              </w:rPr>
-              <w:t>Document's name</w:t>
-            </w:r>
-          </w:p>
-        </w:tc>
-      </w:tr>
-      <w:tr>
-        <w:tc>
-          <w:p>
-            <w:pPr>
-              <w:pStyle w:val="NoSpacing"/>
-            </w:pPr>
-            <w:r>
-              <w:rPr>
-                <w:rFonts w:ascii="Times New Roman" w:hAnsi="Times New Roman" w:cs="Times New Roman" w:eastAsia="Times New Roman"/>
-                <w:color w:val="fffb00"/>
-                <w:sz w:val="22"/>
-              </w:rPr>
-              <w:t>Description</w:t>
-            </w:r>
-          </w:p>
-        </w:tc>
-      </w:tr>
-    </w:tbl>
-    <w:p>
-      <w:pPr>
-        <w:spacing w:after="7200"/>
-      </w:pPr>
-      <w:r/>
-    </w:p>
-    <w:tbl>
-      <w:tblPr>
-        <w:tblW w:w="0" w:type="auto"/>
-        <w:jc w:val="left"/>
-      </w:tblPr>
-      <w:tr>
-        <w:tc>
-          <w:p>
-            <w:pPr>
-              <w:pStyle w:val="NoSpacing"/>
-            </w:pPr>
-            <w:r>
-              <w:rPr>
-                <w:rFonts w:ascii="Times New Roman" w:hAnsi="Times New Roman" w:cs="Times New Roman" w:eastAsia="Times New Roman"/>
-                <w:color w:val="000000"/>
-                <w:sz w:val="22"/>
-              </w:rPr>
-              <w:t>Name</w:t>
-            </w:r>
-          </w:p>
-        </w:tc>
-      </w:tr>
-      <w:tr>
-        <w:tc>
-          <w:p>
-            <w:pPr>
-              <w:pStyle w:val="NoSpacing"/>
-            </w:pPr>
-            <w:r>
-              <w:rPr>
-                <w:rFonts w:ascii="Times New Roman" w:hAnsi="Times New Roman" w:cs="Times New Roman" w:eastAsia="Times New Roman"/>
-                <w:color w:val="000000"/>
-                <w:sz w:val="22"/>
-              </w:rPr>
-              <w:t>Date</w:t>
-            </w:r>
-          </w:p>
-        </w:tc>
-      </w:tr>
-    </w:tbl>
-    <w:p>
-      <w:pPr>
-        <w:sectPr>
-          <w:pgMar w:left="1699" w:top="1138" w:right="850" w:bottom="1138"/>
-        </w:sectPr>
-      </w:pPr>
-    </w:p>
     <w:p>
       <w:pPr>
         <w:pStyle w:val="Heading1"/>
@@ -226,7 +108,7 @@
           <w:numId w:val="1"/>
         </w:numPr>
         <w:spacing w:after="100"/>
-        <w:jc w:val="center"/>
+        <w:jc w:val="left"/>
       </w:pPr>
       <w:r>
         <w:t>Header</w:t>
@@ -251,12 +133,12 @@
         <w:tblW w:w="0" w:type="auto"/>
         <w:jc w:val="left"/>
         <w:tblBorders>
-          <w:top w:val="single" w:color="00fdff"/>
-          <w:left w:val="single" w:color="00fdff"/>
-          <w:bottom w:val="single" w:color="00fdff"/>
-          <w:right w:val="single" w:color="00fdff"/>
-          <w:insideH w:val="single" w:color="00fdff"/>
-          <w:insideV w:val="single" w:color="00fdff"/>
+          <w:top w:val="single" w:color="000000"/>
+          <w:left w:val="single" w:color="000000"/>
+          <w:bottom w:val="single" w:color="000000"/>
+          <w:right w:val="single" w:color="000000"/>
+          <w:insideH w:val="single" w:color="000000"/>
+          <w:insideV w:val="single" w:color="000000"/>
         </w:tblBorders>
         <w:tblLayout w:type="fixed"/>
       </w:tblPr>
@@ -264,7 +146,7 @@
         <w:tc>
           <w:tcPr>
             <w:tcW w:w="5000"/>
-            <w:shd w:color="auto" w:val="clear" w:fill="ff40ff"/>
+            <w:shd w:color="auto" w:val="clear" w:fill="000000"/>
           </w:tcPr>
           <w:tcPr>
             <w:noWrap/>
@@ -273,7 +155,7 @@
             <w:r>
               <w:rPr>
                 <w:rFonts w:ascii="Times New Roman" w:hAnsi="Times New Roman" w:cs="Times New Roman" w:eastAsia="Times New Roman"/>
-                <w:color w:val="0433ff"/>
+                <w:color w:val="000000"/>
                 <w:sz w:val="22"/>
               </w:rPr>
               <w:t xml:space="preserve"> </w:t>
@@ -283,7 +165,7 @@
         <w:tc>
           <w:tcPr>
             <w:tcW w:w="5000"/>
-            <w:shd w:color="auto" w:val="clear" w:fill="ff40ff"/>
+            <w:shd w:color="auto" w:val="clear" w:fill="000000"/>
           </w:tcPr>
           <w:tcPr>
             <w:noWrap/>
@@ -292,7 +174,7 @@
             <w:r>
               <w:rPr>
                 <w:rFonts w:ascii="Times New Roman" w:hAnsi="Times New Roman" w:cs="Times New Roman" w:eastAsia="Times New Roman"/>
-                <w:color w:val="0433ff"/>
+                <w:color w:val="000000"/>
                 <w:sz w:val="22"/>
               </w:rPr>
               <w:t xml:space="preserve"> </w:t>
@@ -304,7 +186,7 @@
         <w:tc>
           <w:tcPr>
             <w:tcW w:w="5000"/>
-            <w:shd w:color="auto" w:val="clear" w:fill="aa7942"/>
+            <w:shd w:color="auto" w:val="clear" w:fill="000000"/>
           </w:tcPr>
           <w:tcPr>
             <w:noWrap/>
@@ -313,7 +195,7 @@
             <w:r>
               <w:rPr>
                 <w:rFonts w:ascii="Times New Roman" w:hAnsi="Times New Roman" w:cs="Times New Roman" w:eastAsia="Times New Roman"/>
-                <w:color w:val="0433ff"/>
+                <w:color w:val="000000"/>
                 <w:sz w:val="22"/>
               </w:rPr>
               <w:t xml:space="preserve"> </w:t>
@@ -323,7 +205,7 @@
         <w:tc>
           <w:tcPr>
             <w:tcW w:w="5000"/>
-            <w:shd w:color="auto" w:val="clear" w:fill="aa7942"/>
+            <w:shd w:color="auto" w:val="clear" w:fill="000000"/>
           </w:tcPr>
           <w:tcPr>
             <w:noWrap/>
@@ -332,7 +214,7 @@
             <w:r>
               <w:rPr>
                 <w:rFonts w:ascii="Times New Roman" w:hAnsi="Times New Roman" w:cs="Times New Roman" w:eastAsia="Times New Roman"/>
-                <w:color w:val="0433ff"/>
+                <w:color w:val="000000"/>
                 <w:sz w:val="22"/>
               </w:rPr>
               <w:t xml:space="preserve"> </w:t>
@@ -806,9 +688,9 @@
     </w:pPr>
     <w:rPr>
       <w:rFonts w:ascii="Times New Roman"/>
-      <w:b w:val="on"/>
+      <w:b w:val="off"/>
       <w:i w:val="off"/>
-      <w:color w:val="5A1C00"/>
+      <w:color w:val="000000"/>
       <w:sz w:val="22"/>
       <w:szCs w:val="32"/>
       <w:u w:val="none"/>
@@ -863,10 +745,10 @@
       <w:outlineLvl w:val="2"/>
     </w:pPr>
     <w:rPr>
-      <w:rFonts w:ascii="Arial"/>
-      <w:b w:val="on"/>
+      <w:rFonts w:ascii="Times New Roman"/>
+      <w:b w:val="off"/>
       <w:i w:val="off"/>
-      <w:color w:val="FF40FF"/>
+      <w:color w:val="000000"/>
       <w:sz w:val="22"/>
       <w:szCs w:val="24"/>
       <w:u w:val="none"/>
@@ -924,9 +806,9 @@
       <w:rFonts w:ascii="Times New Roman"/>
       <w:b w:val="off"/>
       <w:i w:val="off"/>
-      <w:color w:val="D6D6D6"/>
+      <w:color w:val="000000"/>
       <w:sz w:val="22"/>
-      <w:u w:val="single"/>
+      <w:u w:val="none"/>
     </w:rPr>
   </w:style>
   <w:style w:type="paragraph" w:styleId="Heading6">

</xml_diff>